<commit_message>
Fix: updated files with Prototype, UseCases and Requirements.
</commit_message>
<xml_diff>
--- a/docs/Prototype_V1_11.03.2018.docx
+++ b/docs/Prototype_V1_11.03.2018.docx
@@ -10,7 +10,6 @@
           <w:b/>
           <w:sz w:val="32"/>
           <w:szCs w:val="32"/>
-          <w:lang w:val="en-US"/>
         </w:rPr>
       </w:pPr>
       <w:r>
@@ -31,19 +30,7 @@
           <w:szCs w:val="32"/>
           <w:lang w:val="en-US"/>
         </w:rPr>
-        <w:t>Text</w:t>
-      </w:r>
-      <w:bookmarkStart w:id="0" w:name="_GoBack"/>
-      <w:bookmarkEnd w:id="0"/>
-      <w:r>
-        <w:rPr>
-          <w:rFonts w:ascii="Times New Roman" w:hAnsi="Times New Roman" w:cs="Times New Roman"/>
-          <w:b/>
-          <w:sz w:val="32"/>
-          <w:szCs w:val="32"/>
-          <w:lang w:val="en-US"/>
-        </w:rPr>
-        <w:t>Lang</w:t>
+        <w:t>TextLang</w:t>
       </w:r>
       <w:proofErr w:type="spellEnd"/>
     </w:p>
@@ -94,7 +81,55 @@
           <w:sz w:val="28"/>
           <w:szCs w:val="28"/>
         </w:rPr>
-        <w:t>версия</w:t>
+        <w:t>вер</w:t>
+      </w:r>
+      <w:bookmarkStart w:id="0" w:name="_GoBack"/>
+      <w:bookmarkEnd w:id="0"/>
+      <w:r>
+        <w:rPr>
+          <w:rFonts w:ascii="Times New Roman" w:hAnsi="Times New Roman" w:cs="Times New Roman"/>
+          <w:b/>
+          <w:sz w:val="28"/>
+          <w:szCs w:val="28"/>
+        </w:rPr>
+        <w:t>сия</w:t>
+      </w:r>
+      <w:r>
+        <w:rPr>
+          <w:rFonts w:ascii="Times New Roman" w:hAnsi="Times New Roman" w:cs="Times New Roman"/>
+          <w:b/>
+          <w:sz w:val="28"/>
+          <w:szCs w:val="28"/>
+        </w:rPr>
+        <w:t xml:space="preserve"> (</w:t>
+      </w:r>
+      <w:r>
+        <w:rPr>
+          <w:rFonts w:ascii="Times New Roman" w:hAnsi="Times New Roman" w:cs="Times New Roman"/>
+          <w:b/>
+          <w:sz w:val="28"/>
+          <w:szCs w:val="28"/>
+        </w:rPr>
+        <w:t xml:space="preserve">для просмотра необходимо будет указать </w:t>
+      </w:r>
+      <w:r>
+        <w:rPr>
+          <w:rFonts w:ascii="Times New Roman" w:hAnsi="Times New Roman" w:cs="Times New Roman"/>
+          <w:b/>
+          <w:sz w:val="28"/>
+          <w:szCs w:val="28"/>
+          <w:lang w:val="en-US"/>
+        </w:rPr>
+        <w:t>Email</w:t>
+      </w:r>
+      <w:r>
+        <w:rPr>
+          <w:rFonts w:ascii="Times New Roman" w:hAnsi="Times New Roman" w:cs="Times New Roman"/>
+          <w:b/>
+          <w:sz w:val="28"/>
+          <w:szCs w:val="28"/>
+        </w:rPr>
+        <w:t>)</w:t>
       </w:r>
       <w:r>
         <w:rPr>
@@ -1014,7 +1049,7 @@
 </file>
 
 <file path=customXml/itemProps1.xml><?xml version="1.0" encoding="utf-8"?>
-<ds:datastoreItem xmlns:ds="http://schemas.openxmlformats.org/officeDocument/2006/customXml" ds:itemID="{B9EB852E-76D4-425C-90E1-F996C796C381}">
+<ds:datastoreItem xmlns:ds="http://schemas.openxmlformats.org/officeDocument/2006/customXml" ds:itemID="{7A34977D-B235-4DD3-8D7E-DD1C8B491E82}">
   <ds:schemaRefs>
     <ds:schemaRef ds:uri="http://schemas.openxmlformats.org/officeDocument/2006/bibliography"/>
   </ds:schemaRefs>

</xml_diff>